<commit_message>
add matrices reforzamiento N2
</commit_message>
<xml_diff>
--- a/Reforzamiento N2/Documentacion de ejercicios N2/JavaPracticas.docx
+++ b/Reforzamiento N2/Documentacion de ejercicios N2/JavaPracticas.docx
@@ -1,6 +1,6 @@
 
 <file path=word/document.xml><?xml version="1.0" encoding="utf-8"?>
-<w:document xmlns:wpc="http://schemas.microsoft.com/office/word/2010/wordprocessingCanvas" xmlns:cx="http://schemas.microsoft.com/office/drawing/2014/chartex" xmlns:cx1="http://schemas.microsoft.com/office/drawing/2015/9/8/chartex" xmlns:cx2="http://schemas.microsoft.com/office/drawing/2015/10/21/chartex" xmlns:cx3="http://schemas.microsoft.com/office/drawing/2016/5/9/chartex" xmlns:cx4="http://schemas.microsoft.com/office/drawing/2016/5/10/chartex" xmlns:cx5="http://schemas.microsoft.com/office/drawing/2016/5/11/chartex" xmlns:cx6="http://schemas.microsoft.com/office/drawing/2016/5/12/chartex" xmlns:cx7="http://schemas.microsoft.com/office/drawing/2016/5/13/chartex" xmlns:cx8="http://schemas.microsoft.com/office/drawing/2016/5/14/chartex" xmlns:mc="http://schemas.openxmlformats.org/markup-compatibility/2006" xmlns:aink="http://schemas.microsoft.com/office/drawing/2016/ink" xmlns:am3d="http://schemas.microsoft.com/office/drawing/2017/model3d" xmlns:o="urn:schemas-microsoft-com:office:office" xmlns:r="http://schemas.openxmlformats.org/officeDocument/2006/relationships" xmlns:m="http://schemas.openxmlformats.org/officeDocument/2006/math" xmlns:v="urn:schemas-microsoft-com:vml" xmlns:wp14="http://schemas.microsoft.com/office/word/2010/wordprocessingDrawing" xmlns:wp="http://schemas.openxmlformats.org/drawingml/2006/wordprocessingDrawing" xmlns:w10="urn:schemas-microsoft-com:office:word" xmlns:w="http://schemas.openxmlformats.org/wordprocessingml/2006/main" xmlns:w14="http://schemas.microsoft.com/office/word/2010/wordml" xmlns:w15="http://schemas.microsoft.com/office/word/2012/wordml" xmlns:w16cex="http://schemas.microsoft.com/office/word/2018/wordml/cex" xmlns:w16cid="http://schemas.microsoft.com/office/word/2016/wordml/cid" xmlns:w16="http://schemas.microsoft.com/office/word/2018/wordml" xmlns:w16sdtdh="http://schemas.microsoft.com/office/word/2020/wordml/sdtdatahash" xmlns:w16se="http://schemas.microsoft.com/office/word/2015/wordml/symex" xmlns:wpg="http://schemas.microsoft.com/office/word/2010/wordprocessingGroup" xmlns:wpi="http://schemas.microsoft.com/office/word/2010/wordprocessingInk" xmlns:wne="http://schemas.microsoft.com/office/word/2006/wordml" xmlns:wps="http://schemas.microsoft.com/office/word/2010/wordprocessingShape" mc:Ignorable="w14 w15 w16se w16cid w16 w16cex w16sdtdh wp14">
+<w:document xmlns:wpc="http://schemas.microsoft.com/office/word/2010/wordprocessingCanvas" xmlns:cx="http://schemas.microsoft.com/office/drawing/2014/chartex" xmlns:cx1="http://schemas.microsoft.com/office/drawing/2015/9/8/chartex" xmlns:cx2="http://schemas.microsoft.com/office/drawing/2015/10/21/chartex" xmlns:cx3="http://schemas.microsoft.com/office/drawing/2016/5/9/chartex" xmlns:cx4="http://schemas.microsoft.com/office/drawing/2016/5/10/chartex" xmlns:cx5="http://schemas.microsoft.com/office/drawing/2016/5/11/chartex" xmlns:cx6="http://schemas.microsoft.com/office/drawing/2016/5/12/chartex" xmlns:cx7="http://schemas.microsoft.com/office/drawing/2016/5/13/chartex" xmlns:cx8="http://schemas.microsoft.com/office/drawing/2016/5/14/chartex" xmlns:mc="http://schemas.openxmlformats.org/markup-compatibility/2006" xmlns:aink="http://schemas.microsoft.com/office/drawing/2016/ink" xmlns:am3d="http://schemas.microsoft.com/office/drawing/2017/model3d" xmlns:o="urn:schemas-microsoft-com:office:office" xmlns:r="http://schemas.openxmlformats.org/officeDocument/2006/relationships" xmlns:m="http://schemas.openxmlformats.org/officeDocument/2006/math" xmlns:v="urn:schemas-microsoft-com:vml" xmlns:wp14="http://schemas.microsoft.com/office/word/2010/wordprocessingDrawing" xmlns:wp="http://schemas.openxmlformats.org/drawingml/2006/wordprocessingDrawing" xmlns:w10="urn:schemas-microsoft-com:office:word" xmlns:w="http://schemas.openxmlformats.org/wordprocessingml/2006/main" xmlns:w14="http://schemas.microsoft.com/office/word/2010/wordml" xmlns:w15="http://schemas.microsoft.com/office/word/2012/wordml" xmlns:w16cid="http://schemas.microsoft.com/office/word/2016/wordml/cid" xmlns:w16se="http://schemas.microsoft.com/office/word/2015/wordml/symex" xmlns:wpg="http://schemas.microsoft.com/office/word/2010/wordprocessingGroup" xmlns:wpi="http://schemas.microsoft.com/office/word/2010/wordprocessingInk" xmlns:wne="http://schemas.microsoft.com/office/word/2006/wordml" xmlns:wps="http://schemas.microsoft.com/office/word/2010/wordprocessingShape" mc:Ignorable="w14 w15 w16se w16cid wp14">
   <w:body>
     <w:p>
       <w:pPr>
@@ -15,58 +15,64 @@
           <w:b/>
           <w:bCs/>
         </w:rPr>
-        <w:t>Ejercicio N1</w:t>
+        <w:t>Ejercicio N</w:t>
+      </w:r>
+      <w:r>
+        <w:rPr>
+          <w:b/>
+          <w:bCs/>
+        </w:rPr>
+        <w:t>1</w:t>
       </w:r>
     </w:p>
     <w:p>
       <w:pPr>
         <w:jc w:val="both"/>
-      </w:pPr>
-      <w:proofErr w:type="gramStart"/>
-      <w:r>
-        <w:t>Programa java</w:t>
-      </w:r>
-      <w:proofErr w:type="gramEnd"/>
-      <w:r>
-        <w:t xml:space="preserve"> que guarda en un array 10 </w:t>
-      </w:r>
-      <w:r>
-        <w:t>números</w:t>
-      </w:r>
-      <w:r>
-        <w:t xml:space="preserve"> enteros que se leen por teclado. A </w:t>
-      </w:r>
-      <w:r>
-        <w:t>continuación,</w:t>
-      </w:r>
-      <w:r>
-        <w:t xml:space="preserve"> se recorre el array y calcula cuantos </w:t>
-      </w:r>
-      <w:r>
-        <w:t>números</w:t>
-      </w:r>
-      <w:r>
-        <w:t xml:space="preserve"> son positivos, cuantos negativos y cuantos ceros.</w:t>
+        <w:rPr>
+          <w:bCs/>
+        </w:rPr>
+      </w:pPr>
+      <w:r>
+        <w:rPr>
+          <w:bCs/>
+        </w:rPr>
+        <w:t>Crear una matriz de 3×3 con los números del 1 al 9. Mostrar por pantalla, tal como aparece en la matriz.</w:t>
       </w:r>
     </w:p>
     <w:p>
       <w:pPr>
         <w:jc w:val="both"/>
-      </w:pPr>
-      <w:r>
-        <w:t xml:space="preserve">contar el </w:t>
-      </w:r>
-      <w:r>
-        <w:t>número</w:t>
-      </w:r>
-      <w:r>
-        <w:t xml:space="preserve"> de elementos positivos, negativos y ceros de un array de 10 elementos.</w:t>
+        <w:rPr>
+          <w:b/>
+          <w:bCs/>
+        </w:rPr>
+      </w:pPr>
+      <w:r>
+        <w:rPr>
+          <w:b/>
+          <w:bCs/>
+        </w:rPr>
+        <w:t>Ejercicio N2</w:t>
       </w:r>
     </w:p>
     <w:p>
       <w:pPr>
         <w:jc w:val="both"/>
         <w:rPr>
+          <w:bCs/>
+        </w:rPr>
+      </w:pPr>
+      <w:r>
+        <w:rPr>
+          <w:bCs/>
+        </w:rPr>
+        <w:t>Crear una matriz de 5 filas y n columnas (se pide al usuario). Rellenarlo con números aleatorios entre 0 y 10.</w:t>
+      </w:r>
+    </w:p>
+    <w:p>
+      <w:pPr>
+        <w:jc w:val="both"/>
+        <w:rPr>
           <w:b/>
           <w:bCs/>
         </w:rPr>
@@ -76,7 +82,95 @@
           <w:b/>
           <w:bCs/>
         </w:rPr>
-        <w:t>Ejercicio N2</w:t>
+        <w:t>Ejercicio N3</w:t>
+      </w:r>
+    </w:p>
+    <w:p>
+      <w:pPr>
+        <w:jc w:val="both"/>
+        <w:rPr>
+          <w:bCs/>
+        </w:rPr>
+      </w:pPr>
+      <w:r>
+        <w:rPr>
+          <w:bCs/>
+        </w:rPr>
+        <w:t xml:space="preserve">Crear dos matrices de </w:t>
+      </w:r>
+      <w:proofErr w:type="spellStart"/>
+      <w:r>
+        <w:rPr>
+          <w:bCs/>
+        </w:rPr>
+        <w:t>nxn</w:t>
+      </w:r>
+      <w:proofErr w:type="spellEnd"/>
+      <w:r>
+        <w:rPr>
+          <w:bCs/>
+        </w:rPr>
+        <w:t xml:space="preserve"> y sumar sus valores, los resultados se deben almacenar en otra matriz. Los valores y la longitud, </w:t>
+      </w:r>
+      <w:proofErr w:type="spellStart"/>
+      <w:r>
+        <w:rPr>
+          <w:bCs/>
+        </w:rPr>
+        <w:t>seran</w:t>
+      </w:r>
+      <w:proofErr w:type="spellEnd"/>
+      <w:r>
+        <w:rPr>
+          <w:bCs/>
+        </w:rPr>
+        <w:t xml:space="preserve"> insertados por el usuario. Mostrar las matrices originales y el resultado.</w:t>
+      </w:r>
+      <w:bookmarkStart w:id="0" w:name="_GoBack"/>
+      <w:bookmarkEnd w:id="0"/>
+    </w:p>
+    <w:p>
+      <w:pPr>
+        <w:jc w:val="both"/>
+        <w:rPr>
+          <w:b/>
+          <w:bCs/>
+        </w:rPr>
+      </w:pPr>
+      <w:r>
+        <w:rPr>
+          <w:b/>
+          <w:bCs/>
+        </w:rPr>
+        <w:t>Ejercicio N</w:t>
+      </w:r>
+      <w:r>
+        <w:rPr>
+          <w:b/>
+          <w:bCs/>
+        </w:rPr>
+        <w:t>9</w:t>
+      </w:r>
+    </w:p>
+    <w:p>
+      <w:pPr>
+        <w:jc w:val="both"/>
+      </w:pPr>
+      <w:proofErr w:type="gramStart"/>
+      <w:r>
+        <w:t>Programa java</w:t>
+      </w:r>
+      <w:proofErr w:type="gramEnd"/>
+      <w:r>
+        <w:t xml:space="preserve"> que guarda en un array 10 números enteros que se leen por teclado. A continuación, se recorre el array y calcula cuantos números son positivos, cuantos negativos y cuantos ceros.</w:t>
+      </w:r>
+    </w:p>
+    <w:p>
+      <w:pPr>
+        <w:jc w:val="both"/>
+      </w:pPr>
+      <w:r>
+        <w:t>contar el número de elementos positivos, negativos y ceros de un array de 10 elementos.</w:t>
       </w:r>
     </w:p>
     <w:p>
@@ -95,7 +189,7 @@
 </file>
 
 <file path=word/styles.xml><?xml version="1.0" encoding="utf-8"?>
-<w:styles xmlns:mc="http://schemas.openxmlformats.org/markup-compatibility/2006" xmlns:r="http://schemas.openxmlformats.org/officeDocument/2006/relationships" xmlns:w="http://schemas.openxmlformats.org/wordprocessingml/2006/main" xmlns:w14="http://schemas.microsoft.com/office/word/2010/wordml" xmlns:w15="http://schemas.microsoft.com/office/word/2012/wordml" xmlns:w16cex="http://schemas.microsoft.com/office/word/2018/wordml/cex" xmlns:w16cid="http://schemas.microsoft.com/office/word/2016/wordml/cid" xmlns:w16="http://schemas.microsoft.com/office/word/2018/wordml" xmlns:w16sdtdh="http://schemas.microsoft.com/office/word/2020/wordml/sdtdatahash" xmlns:w16se="http://schemas.microsoft.com/office/word/2015/wordml/symex" mc:Ignorable="w14 w15 w16se w16cid w16 w16cex w16sdtdh">
+<w:styles xmlns:mc="http://schemas.openxmlformats.org/markup-compatibility/2006" xmlns:r="http://schemas.openxmlformats.org/officeDocument/2006/relationships" xmlns:w="http://schemas.openxmlformats.org/wordprocessingml/2006/main" xmlns:w14="http://schemas.microsoft.com/office/word/2010/wordml" xmlns:w15="http://schemas.microsoft.com/office/word/2012/wordml" xmlns:w16cid="http://schemas.microsoft.com/office/word/2016/wordml/cid" xmlns:w16se="http://schemas.microsoft.com/office/word/2015/wordml/symex" mc:Ignorable="w14 w15 w16se w16cid">
   <w:docDefaults>
     <w:rPrDefault>
       <w:rPr>
@@ -111,7 +205,7 @@
       </w:pPr>
     </w:pPrDefault>
   </w:docDefaults>
-  <w:latentStyles w:defLockedState="0" w:defUIPriority="99" w:defSemiHidden="0" w:defUnhideWhenUsed="0" w:defQFormat="0" w:count="376">
+  <w:latentStyles w:defLockedState="0" w:defUIPriority="99" w:defSemiHidden="0" w:defUnhideWhenUsed="0" w:defQFormat="0" w:count="375">
     <w:lsdException w:name="Normal" w:uiPriority="0" w:qFormat="1"/>
     <w:lsdException w:name="heading 1" w:uiPriority="9" w:qFormat="1"/>
     <w:lsdException w:name="heading 2" w:semiHidden="1" w:uiPriority="9" w:unhideWhenUsed="1" w:qFormat="1"/>
@@ -487,7 +581,6 @@
     <w:lsdException w:name="Smart Hyperlink" w:semiHidden="1" w:unhideWhenUsed="1"/>
     <w:lsdException w:name="Hashtag" w:semiHidden="1" w:unhideWhenUsed="1"/>
     <w:lsdException w:name="Unresolved Mention" w:semiHidden="1" w:unhideWhenUsed="1"/>
-    <w:lsdException w:name="Smart Link" w:semiHidden="1" w:unhideWhenUsed="1"/>
   </w:latentStyles>
   <w:style w:type="paragraph" w:default="1" w:styleId="Normal">
     <w:name w:val="Normal"/>

</xml_diff>